<commit_message>
Standaard gebruiker toegevoegd en comments goed gezet
</commit_message>
<xml_diff>
--- a/Documenten EenmaalAndermaal/Ontwerpdocumenten/Database/Database veranderde data types.docx
+++ b/Documenten EenmaalAndermaal/Ontwerpdocumenten/Database/Database veranderde data types.docx
@@ -207,8 +207,10 @@
         <w:t>titel = varchar(</w:t>
       </w:r>
       <w:r>
-        <w:t>5</w:t>
-      </w:r>
+        <w:t>10</w:t>
+      </w:r>
+      <w:bookmarkStart w:id="0" w:name="_GoBack"/>
+      <w:bookmarkEnd w:id="0"/>
       <w:r>
         <w:t>0)</w:t>
       </w:r>
@@ -371,8 +373,6 @@
       <w:pPr>
         <w:pStyle w:val="NoSpacing"/>
       </w:pPr>
-      <w:bookmarkStart w:id="0" w:name="_GoBack"/>
-      <w:bookmarkEnd w:id="0"/>
       <w:r>
         <w:t>Tabel Verificatie gemaakt</w:t>
       </w:r>

</xml_diff>

<commit_message>
Update Database veranderde data types.docx
</commit_message>
<xml_diff>
--- a/Documenten EenmaalAndermaal/Ontwerpdocumenten/Database/Database veranderde data types.docx
+++ b/Documenten EenmaalAndermaal/Ontwerpdocumenten/Database/Database veranderde data types.docx
@@ -89,6 +89,14 @@
         </w:rPr>
         <w:t>e-mailadres = varchar(255)</w:t>
       </w:r>
+      <w:r>
+        <w:rPr>
+          <w:lang w:val="en-GB"/>
+        </w:rPr>
+        <w:t xml:space="preserve"> Unique</w:t>
+      </w:r>
+      <w:bookmarkStart w:id="0" w:name="_GoBack"/>
+      <w:bookmarkEnd w:id="0"/>
     </w:p>
     <w:p>
       <w:pPr>
@@ -209,8 +217,6 @@
       <w:r>
         <w:t>10</w:t>
       </w:r>
-      <w:bookmarkStart w:id="0" w:name="_GoBack"/>
-      <w:bookmarkEnd w:id="0"/>
       <w:r>
         <w:t>0)</w:t>
       </w:r>

</xml_diff>

<commit_message>
Opmaak en nakijken documenten
</commit_message>
<xml_diff>
--- a/Documenten EenmaalAndermaal/Ontwerpdocumenten/Database/Database veranderde data types.docx
+++ b/Documenten EenmaalAndermaal/Ontwerpdocumenten/Database/Database veranderde data types.docx
@@ -4,133 +4,177 @@
   <w:body>
     <w:p>
       <w:pPr>
-        <w:pStyle w:val="NoSpacing"/>
-      </w:pPr>
-      <w:r>
-        <w:t>f</w:t>
-      </w:r>
-      <w:r>
-        <w:t xml:space="preserve">ilenaam = </w:t>
-      </w:r>
-      <w:proofErr w:type="spellStart"/>
-      <w:r>
-        <w:t>varchar</w:t>
-      </w:r>
-      <w:proofErr w:type="spellEnd"/>
-      <w:r>
-        <w:t>(200)</w:t>
-      </w:r>
-    </w:p>
-    <w:p>
-      <w:pPr>
-        <w:pStyle w:val="NoSpacing"/>
-      </w:pPr>
-      <w:r>
-        <w:t xml:space="preserve">commentaar = </w:t>
-      </w:r>
-      <w:proofErr w:type="spellStart"/>
-      <w:r>
-        <w:t>varchar</w:t>
-      </w:r>
-      <w:proofErr w:type="spellEnd"/>
-      <w:r>
-        <w:t>(300) //groter gemaakt voor commentaar</w:t>
-      </w:r>
-    </w:p>
-    <w:p>
-      <w:pPr>
-        <w:pStyle w:val="NoSpacing"/>
-      </w:pPr>
-      <w:r>
-        <w:t xml:space="preserve">gebruikersnaam = </w:t>
-      </w:r>
-      <w:proofErr w:type="spellStart"/>
-      <w:r>
-        <w:t>var</w:t>
-      </w:r>
-      <w:r>
-        <w:t>char</w:t>
-      </w:r>
-      <w:proofErr w:type="spellEnd"/>
-      <w:r>
-        <w:t>(2</w:t>
-      </w:r>
-      <w:r>
-        <w:t>5</w:t>
-      </w:r>
-      <w:r>
-        <w:t>)</w:t>
-      </w:r>
-    </w:p>
-    <w:p>
-      <w:pPr>
-        <w:pStyle w:val="NoSpacing"/>
-      </w:pPr>
-      <w:r>
-        <w:t xml:space="preserve">achternaam = </w:t>
-      </w:r>
-      <w:proofErr w:type="spellStart"/>
-      <w:r>
-        <w:t>varchar</w:t>
-      </w:r>
-      <w:proofErr w:type="spellEnd"/>
-      <w:r>
-        <w:t>(30)</w:t>
-      </w:r>
-    </w:p>
-    <w:p>
-      <w:pPr>
-        <w:pStyle w:val="NoSpacing"/>
-      </w:pPr>
-      <w:r>
-        <w:t xml:space="preserve">voornaam = </w:t>
-      </w:r>
-      <w:proofErr w:type="spellStart"/>
-      <w:r>
-        <w:t>varchar</w:t>
-      </w:r>
-      <w:proofErr w:type="spellEnd"/>
-      <w:r>
-        <w:t>(30)</w:t>
-      </w:r>
-    </w:p>
-    <w:p>
-      <w:pPr>
-        <w:pStyle w:val="NoSpacing"/>
-      </w:pPr>
-      <w:r>
-        <w:t xml:space="preserve">adresregel = </w:t>
-      </w:r>
-      <w:proofErr w:type="spellStart"/>
-      <w:r>
-        <w:t>varchar</w:t>
-      </w:r>
-      <w:proofErr w:type="spellEnd"/>
-      <w:r>
-        <w:t>(40)</w:t>
-      </w:r>
-    </w:p>
-    <w:p>
-      <w:pPr>
-        <w:pStyle w:val="NoSpacing"/>
-      </w:pPr>
-      <w:r>
-        <w:t xml:space="preserve">antwoordtekst = </w:t>
-      </w:r>
-      <w:proofErr w:type="spellStart"/>
-      <w:r>
-        <w:t>varchar</w:t>
-      </w:r>
-      <w:proofErr w:type="spellEnd"/>
-      <w:r>
-        <w:t>(100)</w:t>
-      </w:r>
+        <w:pStyle w:val="Geenafstand"/>
+      </w:pPr>
       <w:bookmarkStart w:id="0" w:name="_GoBack"/>
       <w:bookmarkEnd w:id="0"/>
-    </w:p>
-    <w:p>
-      <w:pPr>
-        <w:pStyle w:val="NoSpacing"/>
+      <w:proofErr w:type="gramStart"/>
+      <w:r>
+        <w:t>f</w:t>
+      </w:r>
+      <w:r>
+        <w:t>ilenaam</w:t>
+      </w:r>
+      <w:proofErr w:type="gramEnd"/>
+      <w:r>
+        <w:t xml:space="preserve"> = </w:t>
+      </w:r>
+      <w:proofErr w:type="spellStart"/>
+      <w:r>
+        <w:t>varchar</w:t>
+      </w:r>
+      <w:proofErr w:type="spellEnd"/>
+      <w:r>
+        <w:t>(200)</w:t>
+      </w:r>
+    </w:p>
+    <w:p>
+      <w:pPr>
+        <w:pStyle w:val="Geenafstand"/>
+      </w:pPr>
+      <w:proofErr w:type="gramStart"/>
+      <w:r>
+        <w:t>commentaar</w:t>
+      </w:r>
+      <w:proofErr w:type="gramEnd"/>
+      <w:r>
+        <w:t xml:space="preserve"> = </w:t>
+      </w:r>
+      <w:proofErr w:type="spellStart"/>
+      <w:r>
+        <w:t>varchar</w:t>
+      </w:r>
+      <w:proofErr w:type="spellEnd"/>
+      <w:r>
+        <w:t>(300) //groter gemaakt voor commentaar</w:t>
+      </w:r>
+    </w:p>
+    <w:p>
+      <w:pPr>
+        <w:pStyle w:val="Geenafstand"/>
+      </w:pPr>
+      <w:proofErr w:type="gramStart"/>
+      <w:r>
+        <w:t>gebruikersnaam</w:t>
+      </w:r>
+      <w:proofErr w:type="gramEnd"/>
+      <w:r>
+        <w:t xml:space="preserve"> = </w:t>
+      </w:r>
+      <w:proofErr w:type="spellStart"/>
+      <w:r>
+        <w:t>var</w:t>
+      </w:r>
+      <w:r>
+        <w:t>char</w:t>
+      </w:r>
+      <w:proofErr w:type="spellEnd"/>
+      <w:r>
+        <w:t>(2</w:t>
+      </w:r>
+      <w:r>
+        <w:t>5</w:t>
+      </w:r>
+      <w:r>
+        <w:t>)</w:t>
+      </w:r>
+    </w:p>
+    <w:p>
+      <w:pPr>
+        <w:pStyle w:val="Geenafstand"/>
+      </w:pPr>
+      <w:proofErr w:type="gramStart"/>
+      <w:r>
+        <w:t>achternaam</w:t>
+      </w:r>
+      <w:proofErr w:type="gramEnd"/>
+      <w:r>
+        <w:t xml:space="preserve"> = </w:t>
+      </w:r>
+      <w:proofErr w:type="spellStart"/>
+      <w:r>
+        <w:t>varchar</w:t>
+      </w:r>
+      <w:proofErr w:type="spellEnd"/>
+      <w:r>
+        <w:t>(30)</w:t>
+      </w:r>
+    </w:p>
+    <w:p>
+      <w:pPr>
+        <w:pStyle w:val="Geenafstand"/>
+      </w:pPr>
+      <w:proofErr w:type="gramStart"/>
+      <w:r>
+        <w:t>voornaam</w:t>
+      </w:r>
+      <w:proofErr w:type="gramEnd"/>
+      <w:r>
+        <w:t xml:space="preserve"> = </w:t>
+      </w:r>
+      <w:proofErr w:type="spellStart"/>
+      <w:r>
+        <w:t>varchar</w:t>
+      </w:r>
+      <w:proofErr w:type="spellEnd"/>
+      <w:r>
+        <w:t>(30)</w:t>
+      </w:r>
+    </w:p>
+    <w:p>
+      <w:pPr>
+        <w:pStyle w:val="Geenafstand"/>
+      </w:pPr>
+      <w:proofErr w:type="gramStart"/>
+      <w:r>
+        <w:t>adresregel</w:t>
+      </w:r>
+      <w:proofErr w:type="gramEnd"/>
+      <w:r>
+        <w:t xml:space="preserve"> = </w:t>
+      </w:r>
+      <w:proofErr w:type="spellStart"/>
+      <w:r>
+        <w:t>varchar</w:t>
+      </w:r>
+      <w:proofErr w:type="spellEnd"/>
+      <w:r>
+        <w:t>(40)</w:t>
+      </w:r>
+    </w:p>
+    <w:p>
+      <w:pPr>
+        <w:pStyle w:val="Geenafstand"/>
+      </w:pPr>
+      <w:proofErr w:type="gramStart"/>
+      <w:r>
+        <w:t>antwoordtekst</w:t>
+      </w:r>
+      <w:proofErr w:type="gramEnd"/>
+      <w:r>
+        <w:t xml:space="preserve"> = </w:t>
+      </w:r>
+      <w:proofErr w:type="spellStart"/>
+      <w:r>
+        <w:t>varchar</w:t>
+      </w:r>
+      <w:proofErr w:type="spellEnd"/>
+      <w:r>
+        <w:t>(</w:t>
+      </w:r>
+      <w:r>
+        <w:t>3</w:t>
+      </w:r>
+      <w:r>
+        <w:t>00)</w:t>
+      </w:r>
+      <w:r>
+        <w:t xml:space="preserve"> </w:t>
+      </w:r>
+    </w:p>
+    <w:p>
+      <w:pPr>
+        <w:pStyle w:val="Geenafstand"/>
         <w:rPr>
           <w:lang w:val="en-GB"/>
         </w:rPr>
@@ -153,7 +197,21 @@
         <w:rPr>
           <w:lang w:val="en-GB"/>
         </w:rPr>
-        <w:t xml:space="preserve"> = varchar(255)</w:t>
+        <w:t xml:space="preserve"> = </w:t>
+      </w:r>
+      <w:proofErr w:type="gramStart"/>
+      <w:r>
+        <w:rPr>
+          <w:lang w:val="en-GB"/>
+        </w:rPr>
+        <w:t>varchar(</w:t>
+      </w:r>
+      <w:proofErr w:type="gramEnd"/>
+      <w:r>
+        <w:rPr>
+          <w:lang w:val="en-GB"/>
+        </w:rPr>
+        <w:t>255)</w:t>
       </w:r>
       <w:r>
         <w:rPr>
@@ -164,7 +222,7 @@
     </w:p>
     <w:p>
       <w:pPr>
-        <w:pStyle w:val="NoSpacing"/>
+        <w:pStyle w:val="Geenafstand"/>
         <w:rPr>
           <w:lang w:val="en-GB"/>
         </w:rPr>
@@ -181,15 +239,34 @@
         <w:rPr>
           <w:lang w:val="en-GB"/>
         </w:rPr>
-        <w:t xml:space="preserve"> = varchar(40)</w:t>
-      </w:r>
-    </w:p>
-    <w:p>
-      <w:pPr>
-        <w:pStyle w:val="NoSpacing"/>
-      </w:pPr>
-      <w:r>
-        <w:t xml:space="preserve">plaatsnaam = </w:t>
+        <w:t xml:space="preserve"> = </w:t>
+      </w:r>
+      <w:proofErr w:type="gramStart"/>
+      <w:r>
+        <w:rPr>
+          <w:lang w:val="en-GB"/>
+        </w:rPr>
+        <w:t>varchar(</w:t>
+      </w:r>
+      <w:proofErr w:type="gramEnd"/>
+      <w:r>
+        <w:rPr>
+          <w:lang w:val="en-GB"/>
+        </w:rPr>
+        <w:t>40)</w:t>
+      </w:r>
+    </w:p>
+    <w:p>
+      <w:pPr>
+        <w:pStyle w:val="Geenafstand"/>
+      </w:pPr>
+      <w:proofErr w:type="gramStart"/>
+      <w:r>
+        <w:t>plaatsnaam</w:t>
+      </w:r>
+      <w:proofErr w:type="gramEnd"/>
+      <w:r>
+        <w:t xml:space="preserve"> = </w:t>
       </w:r>
       <w:proofErr w:type="spellStart"/>
       <w:r>
@@ -202,18 +279,29 @@
     </w:p>
     <w:p>
       <w:pPr>
-        <w:pStyle w:val="NoSpacing"/>
-      </w:pPr>
-      <w:r>
-        <w:t xml:space="preserve">wachtwoord = </w:t>
-      </w:r>
-      <w:proofErr w:type="spellStart"/>
-      <w:r>
-        <w:t>varchar</w:t>
-      </w:r>
-      <w:proofErr w:type="spellEnd"/>
-      <w:r>
-        <w:t xml:space="preserve">(100) //wordt </w:t>
+        <w:pStyle w:val="Geenafstand"/>
+      </w:pPr>
+      <w:proofErr w:type="gramStart"/>
+      <w:r>
+        <w:t>wachtwoord</w:t>
+      </w:r>
+      <w:proofErr w:type="gramEnd"/>
+      <w:r>
+        <w:t xml:space="preserve"> = </w:t>
+      </w:r>
+      <w:proofErr w:type="spellStart"/>
+      <w:r>
+        <w:t>varchar</w:t>
+      </w:r>
+      <w:proofErr w:type="spellEnd"/>
+      <w:r>
+        <w:t>(</w:t>
+      </w:r>
+      <w:r>
+        <w:t>300</w:t>
+      </w:r>
+      <w:r>
+        <w:t xml:space="preserve">) //wordt </w:t>
       </w:r>
       <w:proofErr w:type="spellStart"/>
       <w:r>
@@ -226,10 +314,15 @@
     </w:p>
     <w:p>
       <w:pPr>
-        <w:pStyle w:val="NoSpacing"/>
-      </w:pPr>
-      <w:r>
-        <w:t xml:space="preserve">telefoonnummer = </w:t>
+        <w:pStyle w:val="Geenafstand"/>
+      </w:pPr>
+      <w:proofErr w:type="gramStart"/>
+      <w:r>
+        <w:t>telefoonnummer</w:t>
+      </w:r>
+      <w:proofErr w:type="gramEnd"/>
+      <w:r>
+        <w:t xml:space="preserve"> = </w:t>
       </w:r>
       <w:proofErr w:type="spellStart"/>
       <w:r>
@@ -242,10 +335,15 @@
     </w:p>
     <w:p>
       <w:pPr>
-        <w:pStyle w:val="NoSpacing"/>
-      </w:pPr>
-      <w:r>
-        <w:t xml:space="preserve">banknaam = </w:t>
+        <w:pStyle w:val="Geenafstand"/>
+      </w:pPr>
+      <w:proofErr w:type="gramStart"/>
+      <w:r>
+        <w:t>banknaam</w:t>
+      </w:r>
+      <w:proofErr w:type="gramEnd"/>
+      <w:r>
+        <w:t xml:space="preserve"> = </w:t>
       </w:r>
       <w:proofErr w:type="spellStart"/>
       <w:r>
@@ -258,10 +356,15 @@
     </w:p>
     <w:p>
       <w:pPr>
-        <w:pStyle w:val="NoSpacing"/>
-      </w:pPr>
-      <w:r>
-        <w:t xml:space="preserve">rekeningnummer = </w:t>
+        <w:pStyle w:val="Geenafstand"/>
+      </w:pPr>
+      <w:proofErr w:type="gramStart"/>
+      <w:r>
+        <w:t>rekeningnummer</w:t>
+      </w:r>
+      <w:proofErr w:type="gramEnd"/>
+      <w:r>
+        <w:t xml:space="preserve"> = </w:t>
       </w:r>
       <w:proofErr w:type="spellStart"/>
       <w:r>
@@ -274,13 +377,15 @@
     </w:p>
     <w:p>
       <w:pPr>
-        <w:pStyle w:val="NoSpacing"/>
-      </w:pPr>
-      <w:proofErr w:type="spellStart"/>
+        <w:pStyle w:val="Geenafstand"/>
+      </w:pPr>
+      <w:proofErr w:type="spellStart"/>
+      <w:proofErr w:type="gramStart"/>
       <w:r>
         <w:t>controleoptienaam</w:t>
       </w:r>
       <w:proofErr w:type="spellEnd"/>
+      <w:proofErr w:type="gramEnd"/>
       <w:r>
         <w:t xml:space="preserve"> = </w:t>
       </w:r>
@@ -310,10 +415,15 @@
     </w:p>
     <w:p>
       <w:pPr>
-        <w:pStyle w:val="NoSpacing"/>
-      </w:pPr>
-      <w:r>
-        <w:t xml:space="preserve">creditcardnummer = </w:t>
+        <w:pStyle w:val="Geenafstand"/>
+      </w:pPr>
+      <w:proofErr w:type="gramStart"/>
+      <w:r>
+        <w:t>creditcardnummer</w:t>
+      </w:r>
+      <w:proofErr w:type="gramEnd"/>
+      <w:r>
+        <w:t xml:space="preserve"> = </w:t>
       </w:r>
       <w:proofErr w:type="spellStart"/>
       <w:r>
@@ -326,10 +436,15 @@
     </w:p>
     <w:p>
       <w:pPr>
-        <w:pStyle w:val="NoSpacing"/>
-      </w:pPr>
-      <w:r>
-        <w:t xml:space="preserve">beschrijving = </w:t>
+        <w:pStyle w:val="Geenafstand"/>
+      </w:pPr>
+      <w:proofErr w:type="gramStart"/>
+      <w:r>
+        <w:t>beschrijving</w:t>
+      </w:r>
+      <w:proofErr w:type="gramEnd"/>
+      <w:r>
+        <w:t xml:space="preserve"> = </w:t>
       </w:r>
       <w:proofErr w:type="spellStart"/>
       <w:r>
@@ -342,10 +457,15 @@
     </w:p>
     <w:p>
       <w:pPr>
-        <w:pStyle w:val="NoSpacing"/>
-      </w:pPr>
-      <w:r>
-        <w:t xml:space="preserve">betalingsinstructie = </w:t>
+        <w:pStyle w:val="Geenafstand"/>
+      </w:pPr>
+      <w:proofErr w:type="gramStart"/>
+      <w:r>
+        <w:t>betalingsinstructie</w:t>
+      </w:r>
+      <w:proofErr w:type="gramEnd"/>
+      <w:r>
+        <w:t xml:space="preserve"> = </w:t>
       </w:r>
       <w:proofErr w:type="spellStart"/>
       <w:r>
@@ -358,10 +478,15 @@
     </w:p>
     <w:p>
       <w:pPr>
-        <w:pStyle w:val="NoSpacing"/>
-      </w:pPr>
-      <w:r>
-        <w:t xml:space="preserve">betalingswijzenaam = </w:t>
+        <w:pStyle w:val="Geenafstand"/>
+      </w:pPr>
+      <w:proofErr w:type="gramStart"/>
+      <w:r>
+        <w:t>betalingswijzenaam</w:t>
+      </w:r>
+      <w:proofErr w:type="gramEnd"/>
+      <w:r>
+        <w:t xml:space="preserve"> = </w:t>
       </w:r>
       <w:proofErr w:type="spellStart"/>
       <w:r>
@@ -374,10 +499,15 @@
     </w:p>
     <w:p>
       <w:pPr>
-        <w:pStyle w:val="NoSpacing"/>
-      </w:pPr>
-      <w:r>
-        <w:t xml:space="preserve">titel = </w:t>
+        <w:pStyle w:val="Geenafstand"/>
+      </w:pPr>
+      <w:proofErr w:type="gramStart"/>
+      <w:r>
+        <w:t>titel</w:t>
+      </w:r>
+      <w:proofErr w:type="gramEnd"/>
+      <w:r>
+        <w:t xml:space="preserve"> = </w:t>
       </w:r>
       <w:proofErr w:type="spellStart"/>
       <w:r>
@@ -396,10 +526,15 @@
     </w:p>
     <w:p>
       <w:pPr>
-        <w:pStyle w:val="NoSpacing"/>
-      </w:pPr>
-      <w:r>
-        <w:t xml:space="preserve">verzendinstructies = </w:t>
+        <w:pStyle w:val="Geenafstand"/>
+      </w:pPr>
+      <w:proofErr w:type="gramStart"/>
+      <w:r>
+        <w:t>verzendinstructies</w:t>
+      </w:r>
+      <w:proofErr w:type="gramEnd"/>
+      <w:r>
+        <w:t xml:space="preserve"> = </w:t>
       </w:r>
       <w:proofErr w:type="spellStart"/>
       <w:r>
@@ -412,13 +547,15 @@
     </w:p>
     <w:p>
       <w:pPr>
-        <w:pStyle w:val="NoSpacing"/>
-      </w:pPr>
-      <w:proofErr w:type="spellStart"/>
+        <w:pStyle w:val="Geenafstand"/>
+      </w:pPr>
+      <w:proofErr w:type="spellStart"/>
+      <w:proofErr w:type="gramStart"/>
       <w:r>
         <w:t>text</w:t>
       </w:r>
       <w:proofErr w:type="spellEnd"/>
+      <w:proofErr w:type="gramEnd"/>
       <w:r>
         <w:t xml:space="preserve"> vraag = </w:t>
       </w:r>
@@ -439,15 +576,20 @@
     </w:p>
     <w:p>
       <w:pPr>
-        <w:pStyle w:val="NoSpacing"/>
-      </w:pPr>
-    </w:p>
-    <w:p>
-      <w:pPr>
-        <w:pStyle w:val="NoSpacing"/>
-      </w:pPr>
-      <w:r>
-        <w:t>datum (</w:t>
+        <w:pStyle w:val="Geenafstand"/>
+      </w:pPr>
+    </w:p>
+    <w:p>
+      <w:pPr>
+        <w:pStyle w:val="Geenafstand"/>
+      </w:pPr>
+      <w:proofErr w:type="gramStart"/>
+      <w:r>
+        <w:t>datum</w:t>
+      </w:r>
+      <w:proofErr w:type="gramEnd"/>
+      <w:r>
+        <w:t xml:space="preserve"> (</w:t>
       </w:r>
       <w:proofErr w:type="spellStart"/>
       <w:r>
@@ -468,10 +610,15 @@
     </w:p>
     <w:p>
       <w:pPr>
-        <w:pStyle w:val="NoSpacing"/>
-      </w:pPr>
-      <w:r>
-        <w:t>tijdaanduiding (</w:t>
+        <w:pStyle w:val="Geenafstand"/>
+      </w:pPr>
+      <w:proofErr w:type="gramStart"/>
+      <w:r>
+        <w:t>tijdaanduiding</w:t>
+      </w:r>
+      <w:proofErr w:type="gramEnd"/>
+      <w:r>
+        <w:t xml:space="preserve"> (</w:t>
       </w:r>
       <w:proofErr w:type="spellStart"/>
       <w:r>
@@ -484,15 +631,20 @@
     </w:p>
     <w:p>
       <w:pPr>
-        <w:pStyle w:val="NoSpacing"/>
-      </w:pPr>
-    </w:p>
-    <w:p>
-      <w:pPr>
-        <w:pStyle w:val="NoSpacing"/>
-      </w:pPr>
-      <w:r>
-        <w:t xml:space="preserve">voorwerpnummer = </w:t>
+        <w:pStyle w:val="Geenafstand"/>
+      </w:pPr>
+    </w:p>
+    <w:p>
+      <w:pPr>
+        <w:pStyle w:val="Geenafstand"/>
+      </w:pPr>
+      <w:proofErr w:type="gramStart"/>
+      <w:r>
+        <w:t>voorwerpnummer</w:t>
+      </w:r>
+      <w:proofErr w:type="gramEnd"/>
+      <w:r>
+        <w:t xml:space="preserve"> = </w:t>
       </w:r>
       <w:proofErr w:type="spellStart"/>
       <w:r>
@@ -505,13 +657,15 @@
     </w:p>
     <w:p>
       <w:pPr>
-        <w:pStyle w:val="NoSpacing"/>
-      </w:pPr>
-      <w:proofErr w:type="spellStart"/>
+        <w:pStyle w:val="Geenafstand"/>
+      </w:pPr>
+      <w:proofErr w:type="spellStart"/>
+      <w:proofErr w:type="gramStart"/>
       <w:r>
         <w:t>volgnr</w:t>
       </w:r>
       <w:proofErr w:type="spellEnd"/>
+      <w:proofErr w:type="gramEnd"/>
       <w:r>
         <w:t xml:space="preserve"> =</w:t>
       </w:r>
@@ -524,10 +678,15 @@
     </w:p>
     <w:p>
       <w:pPr>
-        <w:pStyle w:val="NoSpacing"/>
-      </w:pPr>
-      <w:r>
-        <w:t xml:space="preserve">rubrieknummer = </w:t>
+        <w:pStyle w:val="Geenafstand"/>
+      </w:pPr>
+      <w:proofErr w:type="gramStart"/>
+      <w:r>
+        <w:t>rubrieknummer</w:t>
+      </w:r>
+      <w:proofErr w:type="gramEnd"/>
+      <w:r>
+        <w:t xml:space="preserve"> = </w:t>
       </w:r>
       <w:r>
         <w:t>int</w:t>
@@ -535,7 +694,7 @@
     </w:p>
     <w:p>
       <w:pPr>
-        <w:pStyle w:val="NoSpacing"/>
+        <w:pStyle w:val="Geenafstand"/>
       </w:pPr>
       <w:r>
         <w:t xml:space="preserve"># dagen = </w:t>
@@ -548,10 +707,15 @@
     </w:p>
     <w:p>
       <w:pPr>
-        <w:pStyle w:val="NoSpacing"/>
-      </w:pPr>
-      <w:r>
-        <w:t xml:space="preserve">vraagnummer = </w:t>
+        <w:pStyle w:val="Geenafstand"/>
+      </w:pPr>
+      <w:proofErr w:type="gramStart"/>
+      <w:r>
+        <w:t>vraagnummer</w:t>
+      </w:r>
+      <w:proofErr w:type="gramEnd"/>
+      <w:r>
+        <w:t xml:space="preserve"> = </w:t>
       </w:r>
       <w:proofErr w:type="spellStart"/>
       <w:r>
@@ -561,10 +725,15 @@
     </w:p>
     <w:p>
       <w:pPr>
-        <w:pStyle w:val="NoSpacing"/>
-      </w:pPr>
-      <w:r>
-        <w:t xml:space="preserve">feedbacksoortnaam = </w:t>
+        <w:pStyle w:val="Geenafstand"/>
+      </w:pPr>
+      <w:proofErr w:type="gramStart"/>
+      <w:r>
+        <w:t>feedbacksoortnaam</w:t>
+      </w:r>
+      <w:proofErr w:type="gramEnd"/>
+      <w:r>
+        <w:t xml:space="preserve"> = </w:t>
       </w:r>
       <w:proofErr w:type="spellStart"/>
       <w:r>
@@ -577,12 +746,12 @@
     </w:p>
     <w:p>
       <w:pPr>
-        <w:pStyle w:val="NoSpacing"/>
-      </w:pPr>
-    </w:p>
-    <w:p>
-      <w:pPr>
-        <w:pStyle w:val="NoSpacing"/>
+        <w:pStyle w:val="Geenafstand"/>
+      </w:pPr>
+    </w:p>
+    <w:p>
+      <w:pPr>
+        <w:pStyle w:val="Geenafstand"/>
         <w:rPr>
           <w:lang w:val="en-GB"/>
         </w:rPr>
@@ -593,41 +762,43 @@
         </w:rPr>
         <w:t xml:space="preserve"># euro = </w:t>
       </w:r>
+      <w:proofErr w:type="gramStart"/>
       <w:r>
         <w:rPr>
           <w:lang w:val="en-GB"/>
         </w:rPr>
-        <w:t>numeric(8,2)</w:t>
-      </w:r>
-    </w:p>
-    <w:p>
-      <w:pPr>
-        <w:pStyle w:val="NoSpacing"/>
-      </w:pPr>
-    </w:p>
-    <w:p>
-      <w:pPr>
-        <w:pStyle w:val="NoSpacing"/>
-      </w:pPr>
-      <w:r>
-        <w:t>wel/niet indicator = bit</w:t>
-      </w:r>
-    </w:p>
-    <w:p>
-      <w:pPr>
-        <w:pStyle w:val="NoSpacing"/>
-      </w:pPr>
-    </w:p>
-    <w:p>
-      <w:pPr>
-        <w:pStyle w:val="NoSpacing"/>
-      </w:pPr>
-      <w:r>
-        <w:t>Tabel Verificatie gemaakt</w:t>
-      </w:r>
-      <w:r>
-        <w:t>, hier staat een user met zijn verificatiecode</w:t>
-      </w:r>
+        <w:t>numeric(</w:t>
+      </w:r>
+      <w:proofErr w:type="gramEnd"/>
+      <w:r>
+        <w:rPr>
+          <w:lang w:val="en-GB"/>
+        </w:rPr>
+        <w:t>8,2)</w:t>
+      </w:r>
+    </w:p>
+    <w:p>
+      <w:pPr>
+        <w:pStyle w:val="Geenafstand"/>
+      </w:pPr>
+    </w:p>
+    <w:p>
+      <w:pPr>
+        <w:pStyle w:val="Geenafstand"/>
+      </w:pPr>
+      <w:proofErr w:type="gramStart"/>
+      <w:r>
+        <w:t>wel</w:t>
+      </w:r>
+      <w:proofErr w:type="gramEnd"/>
+      <w:r>
+        <w:t>/niet indicator = bit</w:t>
+      </w:r>
+    </w:p>
+    <w:p>
+      <w:pPr>
+        <w:pStyle w:val="Geenafstand"/>
+      </w:pPr>
     </w:p>
     <w:sectPr>
       <w:pgSz w:w="11906" w:h="16838"/>
@@ -656,7 +827,7 @@
       </w:pPr>
     </w:pPrDefault>
   </w:docDefaults>
-  <w:latentStyles w:defLockedState="0" w:defUIPriority="99" w:defSemiHidden="0" w:defUnhideWhenUsed="0" w:defQFormat="0" w:count="376">
+  <w:latentStyles w:defLockedState="0" w:defUIPriority="99" w:defSemiHidden="0" w:defUnhideWhenUsed="0" w:defQFormat="0" w:count="375">
     <w:lsdException w:name="Normal" w:uiPriority="0" w:qFormat="1"/>
     <w:lsdException w:name="heading 1" w:uiPriority="9" w:qFormat="1"/>
     <w:lsdException w:name="heading 2" w:semiHidden="1" w:uiPriority="9" w:unhideWhenUsed="1" w:qFormat="1"/>
@@ -1032,19 +1203,18 @@
     <w:lsdException w:name="Smart Hyperlink" w:semiHidden="1" w:unhideWhenUsed="1"/>
     <w:lsdException w:name="Hashtag" w:semiHidden="1" w:unhideWhenUsed="1"/>
     <w:lsdException w:name="Unresolved Mention" w:semiHidden="1" w:unhideWhenUsed="1"/>
-    <w:lsdException w:name="Smart Link" w:semiHidden="1" w:unhideWhenUsed="1"/>
   </w:latentStyles>
-  <w:style w:type="paragraph" w:default="1" w:styleId="Normal">
+  <w:style w:type="paragraph" w:default="1" w:styleId="Standaard">
     <w:name w:val="Normal"/>
     <w:qFormat/>
   </w:style>
-  <w:style w:type="character" w:default="1" w:styleId="DefaultParagraphFont">
+  <w:style w:type="character" w:default="1" w:styleId="Standaardalinea-lettertype">
     <w:name w:val="Default Paragraph Font"/>
     <w:uiPriority w:val="1"/>
     <w:semiHidden/>
     <w:unhideWhenUsed/>
   </w:style>
-  <w:style w:type="table" w:default="1" w:styleId="TableNormal">
+  <w:style w:type="table" w:default="1" w:styleId="Standaardtabel">
     <w:name w:val="Normal Table"/>
     <w:uiPriority w:val="99"/>
     <w:semiHidden/>
@@ -1059,13 +1229,13 @@
       </w:tblCellMar>
     </w:tblPr>
   </w:style>
-  <w:style w:type="numbering" w:default="1" w:styleId="NoList">
+  <w:style w:type="numbering" w:default="1" w:styleId="Geenlijst">
     <w:name w:val="No List"/>
     <w:uiPriority w:val="99"/>
     <w:semiHidden/>
     <w:unhideWhenUsed/>
   </w:style>
-  <w:style w:type="paragraph" w:styleId="NoSpacing">
+  <w:style w:type="paragraph" w:styleId="Geenafstand">
     <w:name w:val="No Spacing"/>
     <w:uiPriority w:val="1"/>
     <w:qFormat/>

</xml_diff>